<commit_message>
Updated data handling for multiple scenarios & use
</commit_message>
<xml_diff>
--- a/READMENOTES.docx
+++ b/READMENOTES.docx
@@ -38,6 +38,9 @@
       <w:r>
         <w:t xml:space="preserve"> QA Engineer Code Challenge</w:t>
       </w:r>
+      <w:r>
+        <w:t xml:space="preserve"> Exercise Notes</w:t>
+      </w:r>
     </w:p>
     <w:p/>
     <w:p>
@@ -149,6 +152,174 @@
         </w:numPr>
       </w:pPr>
       <w:r>
+        <w:t>Console Prompt Format</w:t>
+      </w:r>
+      <w:r>
+        <w:t>/UI rendering structure</w:t>
+      </w:r>
+      <w:r>
+        <w:t xml:space="preserve"> Validations (messages by </w:t>
+      </w:r>
+      <w:proofErr w:type="spellStart"/>
+      <w:r>
+        <w:t>Sapia</w:t>
+      </w:r>
+      <w:proofErr w:type="spellEnd"/>
+      <w:r>
+        <w:t>)</w:t>
+      </w:r>
+    </w:p>
+    <w:p>
+      <w:pPr>
+        <w:pStyle w:val="ListParagraph"/>
+        <w:numPr>
+          <w:ilvl w:val="2"/>
+          <w:numId w:val="1"/>
+        </w:numPr>
+      </w:pPr>
+      <w:r>
+        <w:t>Free Text Prompts</w:t>
+      </w:r>
+    </w:p>
+    <w:p>
+      <w:pPr>
+        <w:pStyle w:val="ListParagraph"/>
+        <w:numPr>
+          <w:ilvl w:val="2"/>
+          <w:numId w:val="1"/>
+        </w:numPr>
+      </w:pPr>
+      <w:r>
+        <w:t>Media Prompts (</w:t>
+      </w:r>
+      <w:proofErr w:type="gramStart"/>
+      <w:r>
+        <w:t>i.e.</w:t>
+      </w:r>
+      <w:proofErr w:type="gramEnd"/>
+      <w:r>
+        <w:t xml:space="preserve"> </w:t>
+      </w:r>
+      <w:proofErr w:type="spellStart"/>
+      <w:r>
+        <w:t>Youtube</w:t>
+      </w:r>
+      <w:proofErr w:type="spellEnd"/>
+      <w:r>
+        <w:t>)</w:t>
+      </w:r>
+    </w:p>
+    <w:p>
+      <w:pPr>
+        <w:pStyle w:val="ListParagraph"/>
+        <w:numPr>
+          <w:ilvl w:val="2"/>
+          <w:numId w:val="1"/>
+        </w:numPr>
+      </w:pPr>
+      <w:r>
+        <w:t>Slider Prompts</w:t>
+      </w:r>
+    </w:p>
+    <w:p>
+      <w:pPr>
+        <w:pStyle w:val="ListParagraph"/>
+        <w:numPr>
+          <w:ilvl w:val="1"/>
+          <w:numId w:val="1"/>
+        </w:numPr>
+      </w:pPr>
+      <w:r>
+        <w:t>Console Response F</w:t>
+      </w:r>
+      <w:r>
+        <w:t>or</w:t>
+      </w:r>
+      <w:r>
+        <w:t>mat Validations (message responses by User/Applicant)</w:t>
+      </w:r>
+    </w:p>
+    <w:p>
+      <w:pPr>
+        <w:pStyle w:val="ListParagraph"/>
+        <w:numPr>
+          <w:ilvl w:val="2"/>
+          <w:numId w:val="1"/>
+        </w:numPr>
+      </w:pPr>
+      <w:r>
+        <w:t>Free Text Response</w:t>
+      </w:r>
+    </w:p>
+    <w:p>
+      <w:pPr>
+        <w:pStyle w:val="ListParagraph"/>
+        <w:numPr>
+          <w:ilvl w:val="3"/>
+          <w:numId w:val="1"/>
+        </w:numPr>
+      </w:pPr>
+      <w:r>
+        <w:t>Response Limits Check</w:t>
+      </w:r>
+    </w:p>
+    <w:p>
+      <w:pPr>
+        <w:pStyle w:val="ListParagraph"/>
+        <w:numPr>
+          <w:ilvl w:val="3"/>
+          <w:numId w:val="1"/>
+        </w:numPr>
+      </w:pPr>
+      <w:r>
+        <w:t>Response Content Check</w:t>
+      </w:r>
+    </w:p>
+    <w:p>
+      <w:pPr>
+        <w:pStyle w:val="ListParagraph"/>
+        <w:numPr>
+          <w:ilvl w:val="4"/>
+          <w:numId w:val="1"/>
+        </w:numPr>
+      </w:pPr>
+      <w:r>
+        <w:t>Localization Support</w:t>
+      </w:r>
+    </w:p>
+    <w:p>
+      <w:pPr>
+        <w:pStyle w:val="ListParagraph"/>
+        <w:numPr>
+          <w:ilvl w:val="4"/>
+          <w:numId w:val="1"/>
+        </w:numPr>
+      </w:pPr>
+      <w:r>
+        <w:t>Forms of Media/Response Support</w:t>
+      </w:r>
+    </w:p>
+    <w:p>
+      <w:pPr>
+        <w:pStyle w:val="ListParagraph"/>
+        <w:numPr>
+          <w:ilvl w:val="2"/>
+          <w:numId w:val="1"/>
+        </w:numPr>
+      </w:pPr>
+      <w:r>
+        <w:t>Multiple Choice Response</w:t>
+      </w:r>
+    </w:p>
+    <w:p>
+      <w:pPr>
+        <w:pStyle w:val="ListParagraph"/>
+        <w:numPr>
+          <w:ilvl w:val="1"/>
+          <w:numId w:val="1"/>
+        </w:numPr>
+      </w:pPr>
+      <w:r>
         <w:t xml:space="preserve">Edit previous </w:t>
       </w:r>
       <w:proofErr w:type="gramStart"/>
@@ -263,7 +434,152 @@
         </w:numPr>
       </w:pPr>
       <w:r>
-        <w:t>Free Text Response upper bound limitation (</w:t>
+        <w:t>Session</w:t>
+      </w:r>
+    </w:p>
+    <w:p>
+      <w:pPr>
+        <w:pStyle w:val="ListParagraph"/>
+        <w:numPr>
+          <w:ilvl w:val="2"/>
+          <w:numId w:val="1"/>
+        </w:numPr>
+      </w:pPr>
+      <w:r>
+        <w:t>Continuation from refresh</w:t>
+      </w:r>
+    </w:p>
+    <w:p>
+      <w:pPr>
+        <w:pStyle w:val="ListParagraph"/>
+        <w:numPr>
+          <w:ilvl w:val="2"/>
+          <w:numId w:val="1"/>
+        </w:numPr>
+      </w:pPr>
+      <w:r>
+        <w:t>Continuation from same name (existing assessment)</w:t>
+      </w:r>
+    </w:p>
+    <w:p>
+      <w:pPr>
+        <w:pStyle w:val="ListParagraph"/>
+        <w:numPr>
+          <w:ilvl w:val="1"/>
+          <w:numId w:val="1"/>
+        </w:numPr>
+      </w:pPr>
+      <w:r>
+        <w:t>Non-functional</w:t>
+      </w:r>
+    </w:p>
+    <w:p>
+      <w:pPr>
+        <w:pStyle w:val="ListParagraph"/>
+        <w:numPr>
+          <w:ilvl w:val="2"/>
+          <w:numId w:val="1"/>
+        </w:numPr>
+      </w:pPr>
+      <w:r>
+        <w:t>Usability testing</w:t>
+      </w:r>
+    </w:p>
+    <w:p>
+      <w:pPr>
+        <w:pStyle w:val="ListParagraph"/>
+        <w:numPr>
+          <w:ilvl w:val="3"/>
+          <w:numId w:val="1"/>
+        </w:numPr>
+      </w:pPr>
+      <w:r>
+        <w:t>WCAG validation</w:t>
+      </w:r>
+      <w:r>
+        <w:t xml:space="preserve"> (if planned to support accessibility)</w:t>
+      </w:r>
+    </w:p>
+    <w:p>
+      <w:pPr>
+        <w:pStyle w:val="ListParagraph"/>
+        <w:numPr>
+          <w:ilvl w:val="3"/>
+          <w:numId w:val="1"/>
+        </w:numPr>
+      </w:pPr>
+      <w:r>
+        <w:t>Visual Testing</w:t>
+      </w:r>
+    </w:p>
+    <w:p>
+      <w:pPr>
+        <w:pStyle w:val="ListParagraph"/>
+        <w:numPr>
+          <w:ilvl w:val="3"/>
+          <w:numId w:val="1"/>
+        </w:numPr>
+      </w:pPr>
+      <w:r>
+        <w:t>Viewport Testing (varying sizes)</w:t>
+      </w:r>
+    </w:p>
+    <w:p>
+      <w:pPr>
+        <w:pStyle w:val="ListParagraph"/>
+        <w:numPr>
+          <w:ilvl w:val="2"/>
+          <w:numId w:val="1"/>
+        </w:numPr>
+      </w:pPr>
+      <w:r>
+        <w:t>Performance testing of prompts</w:t>
+      </w:r>
+    </w:p>
+    <w:p>
+      <w:pPr>
+        <w:pStyle w:val="ListParagraph"/>
+        <w:numPr>
+          <w:ilvl w:val="0"/>
+          <w:numId w:val="1"/>
+        </w:numPr>
+      </w:pPr>
+      <w:r>
+        <w:lastRenderedPageBreak/>
+        <w:t>Application Behavior and Feedback</w:t>
+      </w:r>
+    </w:p>
+    <w:p>
+      <w:pPr>
+        <w:pStyle w:val="ListParagraph"/>
+        <w:numPr>
+          <w:ilvl w:val="1"/>
+          <w:numId w:val="1"/>
+        </w:numPr>
+      </w:pPr>
+      <w:r>
+        <w:t xml:space="preserve">The word limit prompt seems to have no direct effect to the user other than to show input </w:t>
+      </w:r>
+      <w:r>
+        <w:t>status. Regardless of input length, user is freely able to submit.</w:t>
+      </w:r>
+    </w:p>
+    <w:p>
+      <w:pPr>
+        <w:pStyle w:val="ListParagraph"/>
+        <w:numPr>
+          <w:ilvl w:val="1"/>
+          <w:numId w:val="1"/>
+        </w:numPr>
+      </w:pPr>
+      <w:r>
+        <w:t xml:space="preserve">Personalized responses </w:t>
+      </w:r>
+      <w:r>
+        <w:t xml:space="preserve">may be missing considerations for </w:t>
+      </w:r>
+      <w:r>
+        <w:t>user input variation with Prefixes (</w:t>
       </w:r>
       <w:proofErr w:type="gramStart"/>
       <w:r>
@@ -271,7 +587,23 @@
       </w:r>
       <w:proofErr w:type="gramEnd"/>
       <w:r>
-        <w:t xml:space="preserve"> 150 + 1)</w:t>
+        <w:t xml:space="preserve"> </w:t>
+      </w:r>
+      <w:proofErr w:type="spellStart"/>
+      <w:r>
+        <w:t>Mr</w:t>
+      </w:r>
+      <w:proofErr w:type="spellEnd"/>
+      <w:r>
+        <w:t xml:space="preserve">, </w:t>
+      </w:r>
+      <w:proofErr w:type="spellStart"/>
+      <w:r>
+        <w:t>Ms</w:t>
+      </w:r>
+      <w:proofErr w:type="spellEnd"/>
+      <w:r>
+        <w:t>)</w:t>
       </w:r>
     </w:p>
     <w:p>
@@ -283,94 +615,13 @@
         </w:numPr>
       </w:pPr>
       <w:r>
-        <w:t>Session</w:t>
-      </w:r>
-    </w:p>
-    <w:p>
-      <w:pPr>
-        <w:pStyle w:val="ListParagraph"/>
-        <w:numPr>
-          <w:ilvl w:val="2"/>
-          <w:numId w:val="1"/>
-        </w:numPr>
-      </w:pPr>
-      <w:r>
-        <w:t>Continuation from refresh</w:t>
-      </w:r>
-    </w:p>
-    <w:p>
-      <w:pPr>
-        <w:pStyle w:val="ListParagraph"/>
-        <w:numPr>
-          <w:ilvl w:val="2"/>
-          <w:numId w:val="1"/>
-        </w:numPr>
-      </w:pPr>
-      <w:r>
-        <w:t>Continuation from same name (existing assessment)</w:t>
-      </w:r>
-    </w:p>
-    <w:p>
-      <w:pPr>
-        <w:pStyle w:val="ListParagraph"/>
-        <w:numPr>
-          <w:ilvl w:val="0"/>
-          <w:numId w:val="1"/>
-        </w:numPr>
-      </w:pPr>
-      <w:r>
-        <w:t>Application Behavior and Feedback</w:t>
-      </w:r>
-    </w:p>
-    <w:p>
-      <w:pPr>
-        <w:pStyle w:val="ListParagraph"/>
-        <w:numPr>
-          <w:ilvl w:val="1"/>
-          <w:numId w:val="1"/>
-        </w:numPr>
-      </w:pPr>
-      <w:r>
-        <w:t xml:space="preserve">The word limit prompt seems to have no direct effect to the user other than to show input </w:t>
-      </w:r>
-      <w:r>
-        <w:t>status. Regardless of input length, user is freely able to submit.</w:t>
-      </w:r>
-    </w:p>
-    <w:p>
-      <w:pPr>
-        <w:pStyle w:val="ListParagraph"/>
-        <w:numPr>
-          <w:ilvl w:val="1"/>
-          <w:numId w:val="1"/>
-        </w:numPr>
-      </w:pPr>
-      <w:r>
-        <w:t>Personalized responses don’t take into account user input variation with Prefixes (</w:t>
-      </w:r>
-      <w:proofErr w:type="gramStart"/>
-      <w:r>
-        <w:t>i.e.</w:t>
-      </w:r>
-      <w:proofErr w:type="gramEnd"/>
-      <w:r>
-        <w:t xml:space="preserve"> </w:t>
-      </w:r>
-      <w:proofErr w:type="spellStart"/>
-      <w:r>
-        <w:t>Mr</w:t>
-      </w:r>
-      <w:proofErr w:type="spellEnd"/>
-      <w:r>
-        <w:t xml:space="preserve">, </w:t>
-      </w:r>
-      <w:proofErr w:type="spellStart"/>
-      <w:r>
-        <w:t>Ms</w:t>
-      </w:r>
-      <w:proofErr w:type="spellEnd"/>
-      <w:r>
-        <w:t>)</w:t>
+        <w:t xml:space="preserve">Mobile number format throws invalid format prompts (not sure if the system is able to detect invalid/non-existent phone number prefix numbers like +61-4XX where XX are only allowed for existing or known mobile numbers possible). This </w:t>
+      </w:r>
+      <w:r>
+        <w:t>may just well</w:t>
+      </w:r>
+      <w:r>
+        <w:t xml:space="preserve"> be for clarification.</w:t>
       </w:r>
     </w:p>
     <w:sectPr>
@@ -431,7 +682,7 @@
         <w:ind w:left="2880" w:hanging="360"/>
       </w:pPr>
     </w:lvl>
-    <w:lvl w:ilvl="4" w:tplc="04090019" w:tentative="1">
+    <w:lvl w:ilvl="4" w:tplc="04090019">
       <w:start w:val="1"/>
       <w:numFmt w:val="lowerLetter"/>
       <w:lvlText w:val="%5."/>

</xml_diff>

<commit_message>
Updated readmenotes and removed unused code.
</commit_message>
<xml_diff>
--- a/READMENOTES.docx
+++ b/READMENOTES.docx
@@ -622,6 +622,70 @@
       </w:r>
       <w:r>
         <w:t xml:space="preserve"> be for clarification.</w:t>
+      </w:r>
+    </w:p>
+    <w:p>
+      <w:pPr>
+        <w:pStyle w:val="ListParagraph"/>
+        <w:numPr>
+          <w:ilvl w:val="2"/>
+          <w:numId w:val="1"/>
+        </w:numPr>
+      </w:pPr>
+      <w:r>
+        <w:t>Example: +61445311449</w:t>
+      </w:r>
+    </w:p>
+    <w:p>
+      <w:pPr>
+        <w:pStyle w:val="ListParagraph"/>
+        <w:ind w:left="1440"/>
+      </w:pPr>
+      <w:r>
+        <w:rPr>
+          <w:noProof/>
+        </w:rPr>
+        <w:drawing>
+          <wp:inline distT="0" distB="0" distL="0" distR="0" wp14:anchorId="376E2AE5" wp14:editId="3F976D19">
+            <wp:extent cx="4159639" cy="3039292"/>
+            <wp:effectExtent l="0" t="0" r="6350" b="0"/>
+            <wp:docPr id="1211208778" name="Picture 1"/>
+            <wp:cNvGraphicFramePr>
+              <a:graphicFrameLocks xmlns:a="http://schemas.openxmlformats.org/drawingml/2006/main" noChangeAspect="1"/>
+            </wp:cNvGraphicFramePr>
+            <a:graphic xmlns:a="http://schemas.openxmlformats.org/drawingml/2006/main">
+              <a:graphicData uri="http://schemas.openxmlformats.org/drawingml/2006/picture">
+                <pic:pic xmlns:pic="http://schemas.openxmlformats.org/drawingml/2006/picture">
+                  <pic:nvPicPr>
+                    <pic:cNvPr id="1211208778" name="Picture 1211208778"/>
+                    <pic:cNvPicPr/>
+                  </pic:nvPicPr>
+                  <pic:blipFill>
+                    <a:blip r:embed="rId5">
+                      <a:extLst>
+                        <a:ext uri="{28A0092B-C50C-407E-A947-70E740481C1C}">
+                          <a14:useLocalDpi xmlns:a14="http://schemas.microsoft.com/office/drawing/2010/main" val="0"/>
+                        </a:ext>
+                      </a:extLst>
+                    </a:blip>
+                    <a:stretch>
+                      <a:fillRect/>
+                    </a:stretch>
+                  </pic:blipFill>
+                  <pic:spPr>
+                    <a:xfrm>
+                      <a:off x="0" y="0"/>
+                      <a:ext cx="4171150" cy="3047703"/>
+                    </a:xfrm>
+                    <a:prstGeom prst="rect">
+                      <a:avLst/>
+                    </a:prstGeom>
+                  </pic:spPr>
+                </pic:pic>
+              </a:graphicData>
+            </a:graphic>
+          </wp:inline>
+        </w:drawing>
       </w:r>
     </w:p>
     <w:sectPr>

</xml_diff>

<commit_message>
Add API request check for essay input check
</commit_message>
<xml_diff>
--- a/READMENOTES.docx
+++ b/READMENOTES.docx
@@ -225,6 +225,18 @@
       <w:pPr>
         <w:pStyle w:val="ListParagraph"/>
         <w:numPr>
+          <w:ilvl w:val="2"/>
+          <w:numId w:val="1"/>
+        </w:numPr>
+      </w:pPr>
+      <w:r>
+        <w:t>Prompt Links Check</w:t>
+      </w:r>
+    </w:p>
+    <w:p>
+      <w:pPr>
+        <w:pStyle w:val="ListParagraph"/>
+        <w:numPr>
           <w:ilvl w:val="1"/>
           <w:numId w:val="1"/>
         </w:numPr>
@@ -533,6 +545,7 @@
         </w:numPr>
       </w:pPr>
       <w:r>
+        <w:lastRenderedPageBreak/>
         <w:t>Performance testing of prompts</w:t>
       </w:r>
     </w:p>
@@ -545,7 +558,6 @@
         </w:numPr>
       </w:pPr>
       <w:r>
-        <w:lastRenderedPageBreak/>
         <w:t>Application Behavior and Feedback</w:t>
       </w:r>
     </w:p>

</xml_diff>

<commit_message>
Add testing for edit of essay response
</commit_message>
<xml_diff>
--- a/READMENOTES.docx
+++ b/READMENOTES.docx
@@ -619,6 +619,9 @@
       <w:r>
         <w:t>Chat Console Wiki Linked Page</w:t>
       </w:r>
+      <w:r>
+        <w:t xml:space="preserve"> (Sample Implementation)</w:t>
+      </w:r>
     </w:p>
     <w:p>
       <w:pPr>
@@ -631,6 +634,9 @@
       <w:r>
         <w:t>Support Hub Linked Page</w:t>
       </w:r>
+      <w:r>
+        <w:t xml:space="preserve"> (Sample Implementation)</w:t>
+      </w:r>
     </w:p>
     <w:p>
       <w:pPr>
@@ -658,6 +664,17 @@
       <w:r>
         <w:t>status. Regardless of input length, user is freely able to submit.</w:t>
       </w:r>
+      <w:r>
+        <w:t xml:space="preserve"> This behavior happened during the first few days of exercise </w:t>
+      </w:r>
+      <w:proofErr w:type="gramStart"/>
+      <w:r>
+        <w:t>implementation</w:t>
+      </w:r>
+      <w:proofErr w:type="gramEnd"/>
+      <w:r>
+        <w:t xml:space="preserve"> but the lower limit behavior suddenly worked. </w:t>
+      </w:r>
     </w:p>
     <w:p>
       <w:pPr>
@@ -682,23 +699,22 @@
       </w:r>
       <w:proofErr w:type="gramEnd"/>
       <w:r>
-        <w:t xml:space="preserve"> </w:t>
-      </w:r>
-      <w:proofErr w:type="spellStart"/>
-      <w:r>
-        <w:t>Mr</w:t>
-      </w:r>
-      <w:proofErr w:type="spellEnd"/>
-      <w:r>
-        <w:t xml:space="preserve">, </w:t>
-      </w:r>
-      <w:proofErr w:type="spellStart"/>
-      <w:r>
-        <w:t>Ms</w:t>
-      </w:r>
-      <w:proofErr w:type="spellEnd"/>
+        <w:t xml:space="preserve"> Mr</w:t>
+      </w:r>
+      <w:r>
+        <w:t>.</w:t>
+      </w:r>
+      <w:r>
+        <w:t>, Ms</w:t>
+      </w:r>
+      <w:r>
+        <w:t>.</w:t>
+      </w:r>
       <w:r>
         <w:t>)</w:t>
+      </w:r>
+      <w:r>
+        <w:t>; Can be put by mistake but just an edge case.</w:t>
       </w:r>
     </w:p>
     <w:p>
@@ -783,6 +799,694 @@
         </w:drawing>
       </w:r>
     </w:p>
+    <w:p>
+      <w:pPr>
+        <w:pStyle w:val="ListParagraph"/>
+        <w:ind w:left="1440"/>
+      </w:pPr>
+    </w:p>
+    <w:p>
+      <w:pPr>
+        <w:pStyle w:val="ListParagraph"/>
+        <w:numPr>
+          <w:ilvl w:val="0"/>
+          <w:numId w:val="4"/>
+        </w:numPr>
+      </w:pPr>
+      <w:r>
+        <w:t xml:space="preserve">Word count rating prompt according to </w:t>
+      </w:r>
+      <w:r>
+        <w:t>user prompt</w:t>
+      </w:r>
+      <w:r>
+        <w:t xml:space="preserve"> (50-150 words in free text interview questions) does reflect user </w:t>
+      </w:r>
+      <w:r>
+        <w:t xml:space="preserve">input word count rating turn green at 50 and rates input at 2/3 bars but does not ever reflect 3/3 bars even if word count is at 150, </w:t>
+      </w:r>
+      <w:proofErr w:type="gramStart"/>
+      <w:r>
+        <w:t>regardless</w:t>
+      </w:r>
+      <w:proofErr w:type="gramEnd"/>
+      <w:r>
+        <w:t xml:space="preserve"> if user gave 150 input with several paragraphs or just one big 150-word paragraph.</w:t>
+      </w:r>
+      <w:r>
+        <w:rPr>
+          <w:noProof/>
+        </w:rPr>
+        <w:t xml:space="preserve"> </w:t>
+      </w:r>
+      <w:r>
+        <w:rPr>
+          <w:noProof/>
+        </w:rPr>
+        <w:t>This may also well be a clarification item if it really ever goes to 3/3 bars.</w:t>
+      </w:r>
+    </w:p>
+    <w:p>
+      <w:pPr>
+        <w:pStyle w:val="ListParagraph"/>
+        <w:ind w:left="1440"/>
+      </w:pPr>
+      <w:r>
+        <w:rPr>
+          <w:noProof/>
+        </w:rPr>
+        <w:lastRenderedPageBreak/>
+        <mc:AlternateContent>
+          <mc:Choice Requires="wps">
+            <w:drawing>
+              <wp:anchor distT="0" distB="0" distL="114300" distR="114300" simplePos="0" relativeHeight="251661312" behindDoc="0" locked="0" layoutInCell="1" allowOverlap="1" wp14:anchorId="3EE5997D" wp14:editId="41934290">
+                <wp:simplePos x="0" y="0"/>
+                <wp:positionH relativeFrom="column">
+                  <wp:posOffset>989636</wp:posOffset>
+                </wp:positionH>
+                <wp:positionV relativeFrom="paragraph">
+                  <wp:posOffset>851404</wp:posOffset>
+                </wp:positionV>
+                <wp:extent cx="826113" cy="0"/>
+                <wp:effectExtent l="0" t="12700" r="12700" b="12700"/>
+                <wp:wrapNone/>
+                <wp:docPr id="1540776439" name="Straight Connector 4"/>
+                <wp:cNvGraphicFramePr/>
+                <a:graphic xmlns:a="http://schemas.openxmlformats.org/drawingml/2006/main">
+                  <a:graphicData uri="http://schemas.microsoft.com/office/word/2010/wordprocessingShape">
+                    <wps:wsp>
+                      <wps:cNvCnPr/>
+                      <wps:spPr>
+                        <a:xfrm>
+                          <a:off x="0" y="0"/>
+                          <a:ext cx="826113" cy="0"/>
+                        </a:xfrm>
+                        <a:prstGeom prst="line">
+                          <a:avLst/>
+                        </a:prstGeom>
+                        <a:ln w="28575">
+                          <a:solidFill>
+                            <a:srgbClr val="FF0000"/>
+                          </a:solidFill>
+                        </a:ln>
+                      </wps:spPr>
+                      <wps:style>
+                        <a:lnRef idx="1">
+                          <a:schemeClr val="accent2"/>
+                        </a:lnRef>
+                        <a:fillRef idx="0">
+                          <a:schemeClr val="accent2"/>
+                        </a:fillRef>
+                        <a:effectRef idx="0">
+                          <a:schemeClr val="accent2"/>
+                        </a:effectRef>
+                        <a:fontRef idx="minor">
+                          <a:schemeClr val="tx1"/>
+                        </a:fontRef>
+                      </wps:style>
+                      <wps:bodyPr/>
+                    </wps:wsp>
+                  </a:graphicData>
+                </a:graphic>
+                <wp14:sizeRelH relativeFrom="margin">
+                  <wp14:pctWidth>0</wp14:pctWidth>
+                </wp14:sizeRelH>
+              </wp:anchor>
+            </w:drawing>
+          </mc:Choice>
+          <mc:Fallback>
+            <w:pict>
+              <v:line w14:anchorId="09EC0145" id="Straight Connector 4" o:spid="_x0000_s1026" style="position:absolute;z-index:251661312;visibility:visible;mso-wrap-style:square;mso-width-percent:0;mso-wrap-distance-left:9pt;mso-wrap-distance-top:0;mso-wrap-distance-right:9pt;mso-wrap-distance-bottom:0;mso-position-horizontal:absolute;mso-position-horizontal-relative:text;mso-position-vertical:absolute;mso-position-vertical-relative:text;mso-width-percent:0;mso-width-relative:margin" from="77.9pt,67.05pt" to="142.95pt,67.05pt" o:gfxdata="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" strokecolor="red" strokeweight="2.25pt">
+                <v:stroke joinstyle="miter"/>
+              </v:line>
+            </w:pict>
+          </mc:Fallback>
+        </mc:AlternateContent>
+      </w:r>
+      <w:r>
+        <w:rPr>
+          <w:noProof/>
+        </w:rPr>
+        <mc:AlternateContent>
+          <mc:Choice Requires="wps">
+            <w:drawing>
+              <wp:anchor distT="0" distB="0" distL="114300" distR="114300" simplePos="0" relativeHeight="251659264" behindDoc="0" locked="0" layoutInCell="1" allowOverlap="1" wp14:anchorId="36401FA0" wp14:editId="37A9B223">
+                <wp:simplePos x="0" y="0"/>
+                <wp:positionH relativeFrom="column">
+                  <wp:posOffset>4306526</wp:posOffset>
+                </wp:positionH>
+                <wp:positionV relativeFrom="paragraph">
+                  <wp:posOffset>567055</wp:posOffset>
+                </wp:positionV>
+                <wp:extent cx="523415" cy="0"/>
+                <wp:effectExtent l="0" t="12700" r="22860" b="12700"/>
+                <wp:wrapNone/>
+                <wp:docPr id="319398422" name="Straight Connector 4"/>
+                <wp:cNvGraphicFramePr/>
+                <a:graphic xmlns:a="http://schemas.openxmlformats.org/drawingml/2006/main">
+                  <a:graphicData uri="http://schemas.microsoft.com/office/word/2010/wordprocessingShape">
+                    <wps:wsp>
+                      <wps:cNvCnPr/>
+                      <wps:spPr>
+                        <a:xfrm>
+                          <a:off x="0" y="0"/>
+                          <a:ext cx="523415" cy="0"/>
+                        </a:xfrm>
+                        <a:prstGeom prst="line">
+                          <a:avLst/>
+                        </a:prstGeom>
+                        <a:ln w="28575">
+                          <a:solidFill>
+                            <a:srgbClr val="FF0000"/>
+                          </a:solidFill>
+                        </a:ln>
+                      </wps:spPr>
+                      <wps:style>
+                        <a:lnRef idx="1">
+                          <a:schemeClr val="accent2"/>
+                        </a:lnRef>
+                        <a:fillRef idx="0">
+                          <a:schemeClr val="accent2"/>
+                        </a:fillRef>
+                        <a:effectRef idx="0">
+                          <a:schemeClr val="accent2"/>
+                        </a:effectRef>
+                        <a:fontRef idx="minor">
+                          <a:schemeClr val="tx1"/>
+                        </a:fontRef>
+                      </wps:style>
+                      <wps:bodyPr/>
+                    </wps:wsp>
+                  </a:graphicData>
+                </a:graphic>
+              </wp:anchor>
+            </w:drawing>
+          </mc:Choice>
+          <mc:Fallback>
+            <w:pict>
+              <v:line w14:anchorId="734EFEC3" id="Straight Connector 4" o:spid="_x0000_s1026" style="position:absolute;z-index:251659264;visibility:visible;mso-wrap-style:square;mso-wrap-distance-left:9pt;mso-wrap-distance-top:0;mso-wrap-distance-right:9pt;mso-wrap-distance-bottom:0;mso-position-horizontal:absolute;mso-position-horizontal-relative:text;mso-position-vertical:absolute;mso-position-vertical-relative:text" from="339.1pt,44.65pt" to="380.3pt,44.65pt" o:gfxdata="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" strokecolor="red" strokeweight="2.25pt">
+                <v:stroke joinstyle="miter"/>
+              </v:line>
+            </w:pict>
+          </mc:Fallback>
+        </mc:AlternateContent>
+      </w:r>
+      <w:r>
+        <w:rPr>
+          <w:noProof/>
+        </w:rPr>
+        <w:drawing>
+          <wp:inline distT="0" distB="0" distL="0" distR="0" wp14:anchorId="0A5ADF78" wp14:editId="1BC0D300">
+            <wp:extent cx="4051300" cy="3022600"/>
+            <wp:effectExtent l="0" t="0" r="0" b="0"/>
+            <wp:docPr id="472004029" name="Picture 1"/>
+            <wp:cNvGraphicFramePr>
+              <a:graphicFrameLocks xmlns:a="http://schemas.openxmlformats.org/drawingml/2006/main" noChangeAspect="1"/>
+            </wp:cNvGraphicFramePr>
+            <a:graphic xmlns:a="http://schemas.openxmlformats.org/drawingml/2006/main">
+              <a:graphicData uri="http://schemas.openxmlformats.org/drawingml/2006/picture">
+                <pic:pic xmlns:pic="http://schemas.openxmlformats.org/drawingml/2006/picture">
+                  <pic:nvPicPr>
+                    <pic:cNvPr id="472004029" name="Picture 472004029"/>
+                    <pic:cNvPicPr/>
+                  </pic:nvPicPr>
+                  <pic:blipFill>
+                    <a:blip r:embed="rId6">
+                      <a:extLst>
+                        <a:ext uri="{28A0092B-C50C-407E-A947-70E740481C1C}">
+                          <a14:useLocalDpi xmlns:a14="http://schemas.microsoft.com/office/drawing/2010/main" val="0"/>
+                        </a:ext>
+                      </a:extLst>
+                    </a:blip>
+                    <a:stretch>
+                      <a:fillRect/>
+                    </a:stretch>
+                  </pic:blipFill>
+                  <pic:spPr>
+                    <a:xfrm>
+                      <a:off x="0" y="0"/>
+                      <a:ext cx="4051300" cy="3022600"/>
+                    </a:xfrm>
+                    <a:prstGeom prst="rect">
+                      <a:avLst/>
+                    </a:prstGeom>
+                  </pic:spPr>
+                </pic:pic>
+              </a:graphicData>
+            </a:graphic>
+          </wp:inline>
+        </w:drawing>
+      </w:r>
+    </w:p>
+    <w:p>
+      <w:pPr>
+        <w:pStyle w:val="ListParagraph"/>
+        <w:ind w:left="1440"/>
+      </w:pPr>
+      <w:r>
+        <w:rPr>
+          <w:noProof/>
+        </w:rPr>
+        <mc:AlternateContent>
+          <mc:Choice Requires="wps">
+            <w:drawing>
+              <wp:anchor distT="0" distB="0" distL="114300" distR="114300" simplePos="0" relativeHeight="251662336" behindDoc="0" locked="0" layoutInCell="1" allowOverlap="1" wp14:anchorId="4E43F93B" wp14:editId="002D77AF">
+                <wp:simplePos x="0" y="0"/>
+                <wp:positionH relativeFrom="column">
+                  <wp:posOffset>4300833</wp:posOffset>
+                </wp:positionH>
+                <wp:positionV relativeFrom="paragraph">
+                  <wp:posOffset>184084</wp:posOffset>
+                </wp:positionV>
+                <wp:extent cx="416210" cy="170268"/>
+                <wp:effectExtent l="0" t="0" r="15875" b="7620"/>
+                <wp:wrapNone/>
+                <wp:docPr id="619868048" name="Oval 5"/>
+                <wp:cNvGraphicFramePr/>
+                <a:graphic xmlns:a="http://schemas.openxmlformats.org/drawingml/2006/main">
+                  <a:graphicData uri="http://schemas.microsoft.com/office/word/2010/wordprocessingShape">
+                    <wps:wsp>
+                      <wps:cNvSpPr/>
+                      <wps:spPr>
+                        <a:xfrm>
+                          <a:off x="0" y="0"/>
+                          <a:ext cx="416210" cy="170268"/>
+                        </a:xfrm>
+                        <a:prstGeom prst="ellipse">
+                          <a:avLst/>
+                        </a:prstGeom>
+                        <a:noFill/>
+                        <a:ln>
+                          <a:solidFill>
+                            <a:srgbClr val="FF0000"/>
+                          </a:solidFill>
+                        </a:ln>
+                      </wps:spPr>
+                      <wps:style>
+                        <a:lnRef idx="2">
+                          <a:schemeClr val="accent1">
+                            <a:shade val="15000"/>
+                          </a:schemeClr>
+                        </a:lnRef>
+                        <a:fillRef idx="1">
+                          <a:schemeClr val="accent1"/>
+                        </a:fillRef>
+                        <a:effectRef idx="0">
+                          <a:schemeClr val="accent1"/>
+                        </a:effectRef>
+                        <a:fontRef idx="minor">
+                          <a:schemeClr val="lt1"/>
+                        </a:fontRef>
+                      </wps:style>
+                      <wps:bodyPr rot="0" spcFirstLastPara="0" vertOverflow="overflow" horzOverflow="overflow" vert="horz" wrap="square" lIns="91440" tIns="45720" rIns="91440" bIns="45720" numCol="1" spcCol="0" rtlCol="0" fromWordArt="0" anchor="ctr" anchorCtr="0" forceAA="0" compatLnSpc="1">
+                        <a:prstTxWarp prst="textNoShape">
+                          <a:avLst/>
+                        </a:prstTxWarp>
+                        <a:noAutofit/>
+                      </wps:bodyPr>
+                    </wps:wsp>
+                  </a:graphicData>
+                </a:graphic>
+                <wp14:sizeRelH relativeFrom="margin">
+                  <wp14:pctWidth>0</wp14:pctWidth>
+                </wp14:sizeRelH>
+              </wp:anchor>
+            </w:drawing>
+          </mc:Choice>
+          <mc:Fallback>
+            <w:pict>
+              <v:oval w14:anchorId="7674AD46" id="Oval 5" o:spid="_x0000_s1026" style="position:absolute;margin-left:338.65pt;margin-top:14.5pt;width:32.75pt;height:13.4pt;z-index:251662336;visibility:visible;mso-wrap-style:square;mso-width-percent:0;mso-wrap-distance-left:9pt;mso-wrap-distance-top:0;mso-wrap-distance-right:9pt;mso-wrap-distance-bottom:0;mso-position-horizontal:absolute;mso-position-horizontal-relative:text;mso-position-vertical:absolute;mso-position-vertical-relative:text;mso-width-percent:0;mso-width-relative:margin;v-text-anchor:middle" o:gfxdata="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" filled="f" strokecolor="red" strokeweight="1pt">
+                <v:stroke joinstyle="miter"/>
+              </v:oval>
+            </w:pict>
+          </mc:Fallback>
+        </mc:AlternateContent>
+      </w:r>
+      <w:r>
+        <w:t>150 Word Count on several paragraphs…</w:t>
+      </w:r>
+    </w:p>
+    <w:p>
+      <w:pPr>
+        <w:pStyle w:val="ListParagraph"/>
+        <w:ind w:left="1440"/>
+      </w:pPr>
+      <w:r>
+        <w:rPr>
+          <w:noProof/>
+        </w:rPr>
+        <w:drawing>
+          <wp:inline distT="0" distB="0" distL="0" distR="0" wp14:anchorId="060F4D47" wp14:editId="2EC97211">
+            <wp:extent cx="4080424" cy="1286467"/>
+            <wp:effectExtent l="0" t="0" r="0" b="0"/>
+            <wp:docPr id="1386024555" name="Picture 2"/>
+            <wp:cNvGraphicFramePr>
+              <a:graphicFrameLocks xmlns:a="http://schemas.openxmlformats.org/drawingml/2006/main" noChangeAspect="1"/>
+            </wp:cNvGraphicFramePr>
+            <a:graphic xmlns:a="http://schemas.openxmlformats.org/drawingml/2006/main">
+              <a:graphicData uri="http://schemas.openxmlformats.org/drawingml/2006/picture">
+                <pic:pic xmlns:pic="http://schemas.openxmlformats.org/drawingml/2006/picture">
+                  <pic:nvPicPr>
+                    <pic:cNvPr id="1386024555" name="Picture 1386024555"/>
+                    <pic:cNvPicPr/>
+                  </pic:nvPicPr>
+                  <pic:blipFill>
+                    <a:blip r:embed="rId7">
+                      <a:extLst>
+                        <a:ext uri="{28A0092B-C50C-407E-A947-70E740481C1C}">
+                          <a14:useLocalDpi xmlns:a14="http://schemas.microsoft.com/office/drawing/2010/main" val="0"/>
+                        </a:ext>
+                      </a:extLst>
+                    </a:blip>
+                    <a:stretch>
+                      <a:fillRect/>
+                    </a:stretch>
+                  </pic:blipFill>
+                  <pic:spPr>
+                    <a:xfrm>
+                      <a:off x="0" y="0"/>
+                      <a:ext cx="4140846" cy="1305517"/>
+                    </a:xfrm>
+                    <a:prstGeom prst="rect">
+                      <a:avLst/>
+                    </a:prstGeom>
+                  </pic:spPr>
+                </pic:pic>
+              </a:graphicData>
+            </a:graphic>
+          </wp:inline>
+        </w:drawing>
+      </w:r>
+    </w:p>
+    <w:p>
+      <w:pPr>
+        <w:pStyle w:val="ListParagraph"/>
+        <w:ind w:left="1440"/>
+      </w:pPr>
+      <w:r>
+        <w:rPr>
+          <w:noProof/>
+        </w:rPr>
+        <mc:AlternateContent>
+          <mc:Choice Requires="wps">
+            <w:drawing>
+              <wp:anchor distT="0" distB="0" distL="114300" distR="114300" simplePos="0" relativeHeight="251664384" behindDoc="0" locked="0" layoutInCell="1" allowOverlap="1" wp14:anchorId="56FAC29D" wp14:editId="563E2C2C">
+                <wp:simplePos x="0" y="0"/>
+                <wp:positionH relativeFrom="column">
+                  <wp:posOffset>4231464</wp:posOffset>
+                </wp:positionH>
+                <wp:positionV relativeFrom="paragraph">
+                  <wp:posOffset>187807</wp:posOffset>
+                </wp:positionV>
+                <wp:extent cx="439945" cy="170268"/>
+                <wp:effectExtent l="0" t="0" r="17780" b="7620"/>
+                <wp:wrapNone/>
+                <wp:docPr id="2010016713" name="Oval 5"/>
+                <wp:cNvGraphicFramePr/>
+                <a:graphic xmlns:a="http://schemas.openxmlformats.org/drawingml/2006/main">
+                  <a:graphicData uri="http://schemas.microsoft.com/office/word/2010/wordprocessingShape">
+                    <wps:wsp>
+                      <wps:cNvSpPr/>
+                      <wps:spPr>
+                        <a:xfrm>
+                          <a:off x="0" y="0"/>
+                          <a:ext cx="439945" cy="170268"/>
+                        </a:xfrm>
+                        <a:prstGeom prst="ellipse">
+                          <a:avLst/>
+                        </a:prstGeom>
+                        <a:noFill/>
+                        <a:ln>
+                          <a:solidFill>
+                            <a:srgbClr val="FF0000"/>
+                          </a:solidFill>
+                        </a:ln>
+                      </wps:spPr>
+                      <wps:style>
+                        <a:lnRef idx="2">
+                          <a:schemeClr val="accent1">
+                            <a:shade val="15000"/>
+                          </a:schemeClr>
+                        </a:lnRef>
+                        <a:fillRef idx="1">
+                          <a:schemeClr val="accent1"/>
+                        </a:fillRef>
+                        <a:effectRef idx="0">
+                          <a:schemeClr val="accent1"/>
+                        </a:effectRef>
+                        <a:fontRef idx="minor">
+                          <a:schemeClr val="lt1"/>
+                        </a:fontRef>
+                      </wps:style>
+                      <wps:bodyPr rot="0" spcFirstLastPara="0" vertOverflow="overflow" horzOverflow="overflow" vert="horz" wrap="square" lIns="91440" tIns="45720" rIns="91440" bIns="45720" numCol="1" spcCol="0" rtlCol="0" fromWordArt="0" anchor="ctr" anchorCtr="0" forceAA="0" compatLnSpc="1">
+                        <a:prstTxWarp prst="textNoShape">
+                          <a:avLst/>
+                        </a:prstTxWarp>
+                        <a:noAutofit/>
+                      </wps:bodyPr>
+                    </wps:wsp>
+                  </a:graphicData>
+                </a:graphic>
+                <wp14:sizeRelH relativeFrom="margin">
+                  <wp14:pctWidth>0</wp14:pctWidth>
+                </wp14:sizeRelH>
+              </wp:anchor>
+            </w:drawing>
+          </mc:Choice>
+          <mc:Fallback>
+            <w:pict>
+              <v:oval w14:anchorId="6E397801" id="Oval 5" o:spid="_x0000_s1026" style="position:absolute;margin-left:333.2pt;margin-top:14.8pt;width:34.65pt;height:13.4pt;z-index:251664384;visibility:visible;mso-wrap-style:square;mso-width-percent:0;mso-wrap-distance-left:9pt;mso-wrap-distance-top:0;mso-wrap-distance-right:9pt;mso-wrap-distance-bottom:0;mso-position-horizontal:absolute;mso-position-horizontal-relative:text;mso-position-vertical:absolute;mso-position-vertical-relative:text;mso-width-percent:0;mso-width-relative:margin;v-text-anchor:middle" o:gfxdata="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" filled="f" strokecolor="red" strokeweight="1pt">
+                <v:stroke joinstyle="miter"/>
+              </v:oval>
+            </w:pict>
+          </mc:Fallback>
+        </mc:AlternateContent>
+      </w:r>
+      <w:r>
+        <w:t>&gt;150 Words on 1 paragraph…</w:t>
+      </w:r>
+    </w:p>
+    <w:p>
+      <w:pPr>
+        <w:pStyle w:val="ListParagraph"/>
+        <w:ind w:left="1440"/>
+      </w:pPr>
+      <w:r>
+        <w:rPr>
+          <w:noProof/>
+        </w:rPr>
+        <w:drawing>
+          <wp:inline distT="0" distB="0" distL="0" distR="0" wp14:anchorId="20A35448" wp14:editId="358681D1">
+            <wp:extent cx="4117953" cy="1351973"/>
+            <wp:effectExtent l="0" t="0" r="0" b="0"/>
+            <wp:docPr id="1647646479" name="Picture 3"/>
+            <wp:cNvGraphicFramePr>
+              <a:graphicFrameLocks xmlns:a="http://schemas.openxmlformats.org/drawingml/2006/main" noChangeAspect="1"/>
+            </wp:cNvGraphicFramePr>
+            <a:graphic xmlns:a="http://schemas.openxmlformats.org/drawingml/2006/main">
+              <a:graphicData uri="http://schemas.openxmlformats.org/drawingml/2006/picture">
+                <pic:pic xmlns:pic="http://schemas.openxmlformats.org/drawingml/2006/picture">
+                  <pic:nvPicPr>
+                    <pic:cNvPr id="1647646479" name="Picture 1647646479"/>
+                    <pic:cNvPicPr/>
+                  </pic:nvPicPr>
+                  <pic:blipFill>
+                    <a:blip r:embed="rId8">
+                      <a:extLst>
+                        <a:ext uri="{28A0092B-C50C-407E-A947-70E740481C1C}">
+                          <a14:useLocalDpi xmlns:a14="http://schemas.microsoft.com/office/drawing/2010/main" val="0"/>
+                        </a:ext>
+                      </a:extLst>
+                    </a:blip>
+                    <a:stretch>
+                      <a:fillRect/>
+                    </a:stretch>
+                  </pic:blipFill>
+                  <pic:spPr>
+                    <a:xfrm>
+                      <a:off x="0" y="0"/>
+                      <a:ext cx="4117953" cy="1351973"/>
+                    </a:xfrm>
+                    <a:prstGeom prst="rect">
+                      <a:avLst/>
+                    </a:prstGeom>
+                  </pic:spPr>
+                </pic:pic>
+              </a:graphicData>
+            </a:graphic>
+          </wp:inline>
+        </w:drawing>
+      </w:r>
+    </w:p>
+    <w:p>
+      <w:pPr>
+        <w:pStyle w:val="ListParagraph"/>
+        <w:ind w:left="1440"/>
+      </w:pPr>
+    </w:p>
+    <w:p>
+      <w:pPr>
+        <w:pStyle w:val="ListParagraph"/>
+        <w:numPr>
+          <w:ilvl w:val="0"/>
+          <w:numId w:val="4"/>
+        </w:numPr>
+      </w:pPr>
+      <w:r>
+        <w:rPr>
+          <w:noProof/>
+        </w:rPr>
+        <w:t>Word count input limits prompt user to enter an answer in free text of at least 50 words. When user decides to have the prompt not show again (by putting a tick on the ‘do not show again’ check box within the 50-150 free text prompt), user is now able to provide answers of less than 50 words. This could have been a known behavior but it is worth noting.</w:t>
+      </w:r>
+    </w:p>
+    <w:p/>
+    <w:p/>
+    <w:p/>
+    <w:p>
+      <w:pPr>
+        <w:pStyle w:val="ListParagraph"/>
+        <w:numPr>
+          <w:ilvl w:val="0"/>
+          <w:numId w:val="4"/>
+        </w:numPr>
+      </w:pPr>
+      <w:r>
+        <w:rPr>
+          <w:noProof/>
+        </w:rPr>
+        <w:lastRenderedPageBreak/>
+        <w:t xml:space="preserve">Edit of essay input appears to work when revised input </w:t>
+      </w:r>
+      <w:r>
+        <w:rPr>
+          <w:noProof/>
+        </w:rPr>
+        <w:t>does not contain newline/space in between paragraphs but gets stuck into pending response when given an edit-answer API payload with newline/space in the revised input.</w:t>
+      </w:r>
+    </w:p>
+    <w:p>
+      <w:pPr>
+        <w:pStyle w:val="ListParagraph"/>
+        <w:ind w:left="1440"/>
+      </w:pPr>
+      <w:r>
+        <w:rPr>
+          <w:noProof/>
+        </w:rPr>
+        <mc:AlternateContent>
+          <mc:Choice Requires="wps">
+            <w:drawing>
+              <wp:anchor distT="0" distB="0" distL="114300" distR="114300" simplePos="0" relativeHeight="251665408" behindDoc="0" locked="0" layoutInCell="1" allowOverlap="1" wp14:anchorId="499ACB4F" wp14:editId="48752775">
+                <wp:simplePos x="0" y="0"/>
+                <wp:positionH relativeFrom="column">
+                  <wp:posOffset>2881937</wp:posOffset>
+                </wp:positionH>
+                <wp:positionV relativeFrom="paragraph">
+                  <wp:posOffset>190412</wp:posOffset>
+                </wp:positionV>
+                <wp:extent cx="832309" cy="0"/>
+                <wp:effectExtent l="0" t="12700" r="19050" b="12700"/>
+                <wp:wrapNone/>
+                <wp:docPr id="1867699617" name="Straight Connector 2"/>
+                <wp:cNvGraphicFramePr/>
+                <a:graphic xmlns:a="http://schemas.openxmlformats.org/drawingml/2006/main">
+                  <a:graphicData uri="http://schemas.microsoft.com/office/word/2010/wordprocessingShape">
+                    <wps:wsp>
+                      <wps:cNvCnPr/>
+                      <wps:spPr>
+                        <a:xfrm>
+                          <a:off x="0" y="0"/>
+                          <a:ext cx="832309" cy="0"/>
+                        </a:xfrm>
+                        <a:prstGeom prst="line">
+                          <a:avLst/>
+                        </a:prstGeom>
+                        <a:ln w="19050">
+                          <a:solidFill>
+                            <a:srgbClr val="FF0000"/>
+                          </a:solidFill>
+                        </a:ln>
+                      </wps:spPr>
+                      <wps:style>
+                        <a:lnRef idx="1">
+                          <a:schemeClr val="accent1"/>
+                        </a:lnRef>
+                        <a:fillRef idx="0">
+                          <a:schemeClr val="accent1"/>
+                        </a:fillRef>
+                        <a:effectRef idx="0">
+                          <a:schemeClr val="accent1"/>
+                        </a:effectRef>
+                        <a:fontRef idx="minor">
+                          <a:schemeClr val="tx1"/>
+                        </a:fontRef>
+                      </wps:style>
+                      <wps:bodyPr/>
+                    </wps:wsp>
+                  </a:graphicData>
+                </a:graphic>
+                <wp14:sizeRelH relativeFrom="margin">
+                  <wp14:pctWidth>0</wp14:pctWidth>
+                </wp14:sizeRelH>
+              </wp:anchor>
+            </w:drawing>
+          </mc:Choice>
+          <mc:Fallback>
+            <w:pict>
+              <v:line w14:anchorId="50B174A1" id="Straight Connector 2" o:spid="_x0000_s1026" style="position:absolute;z-index:251665408;visibility:visible;mso-wrap-style:square;mso-width-percent:0;mso-wrap-distance-left:9pt;mso-wrap-distance-top:0;mso-wrap-distance-right:9pt;mso-wrap-distance-bottom:0;mso-position-horizontal:absolute;mso-position-horizontal-relative:text;mso-position-vertical:absolute;mso-position-vertical-relative:text;mso-width-percent:0;mso-width-relative:margin" from="226.9pt,15pt" to="292.45pt,15pt" o:gfxdata="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" strokecolor="red" strokeweight="1.5pt">
+                <v:stroke joinstyle="miter"/>
+              </v:line>
+            </w:pict>
+          </mc:Fallback>
+        </mc:AlternateContent>
+      </w:r>
+      <w:r>
+        <w:rPr>
+          <w:noProof/>
+        </w:rPr>
+        <w:drawing>
+          <wp:inline distT="0" distB="0" distL="0" distR="0" wp14:anchorId="3764F6E0" wp14:editId="7365B955">
+            <wp:extent cx="4445320" cy="725214"/>
+            <wp:effectExtent l="0" t="0" r="0" b="0"/>
+            <wp:docPr id="2043359039" name="Picture 1"/>
+            <wp:cNvGraphicFramePr>
+              <a:graphicFrameLocks xmlns:a="http://schemas.openxmlformats.org/drawingml/2006/main" noChangeAspect="1"/>
+            </wp:cNvGraphicFramePr>
+            <a:graphic xmlns:a="http://schemas.openxmlformats.org/drawingml/2006/main">
+              <a:graphicData uri="http://schemas.openxmlformats.org/drawingml/2006/picture">
+                <pic:pic xmlns:pic="http://schemas.openxmlformats.org/drawingml/2006/picture">
+                  <pic:nvPicPr>
+                    <pic:cNvPr id="2043359039" name="Picture 2043359039"/>
+                    <pic:cNvPicPr/>
+                  </pic:nvPicPr>
+                  <pic:blipFill>
+                    <a:blip r:embed="rId9">
+                      <a:extLst>
+                        <a:ext uri="{28A0092B-C50C-407E-A947-70E740481C1C}">
+                          <a14:useLocalDpi xmlns:a14="http://schemas.microsoft.com/office/drawing/2010/main" val="0"/>
+                        </a:ext>
+                      </a:extLst>
+                    </a:blip>
+                    <a:stretch>
+                      <a:fillRect/>
+                    </a:stretch>
+                  </pic:blipFill>
+                  <pic:spPr>
+                    <a:xfrm>
+                      <a:off x="0" y="0"/>
+                      <a:ext cx="4515678" cy="736692"/>
+                    </a:xfrm>
+                    <a:prstGeom prst="rect">
+                      <a:avLst/>
+                    </a:prstGeom>
+                  </pic:spPr>
+                </pic:pic>
+              </a:graphicData>
+            </a:graphic>
+          </wp:inline>
+        </w:drawing>
+      </w:r>
+    </w:p>
     <w:sectPr>
       <w:pgSz w:w="12240" w:h="15840"/>
       <w:pgMar w:top="1440" w:right="1440" w:bottom="1440" w:left="1440" w:header="708" w:footer="708" w:gutter="0"/>
@@ -796,6 +1500,233 @@
 <file path=word/numbering.xml><?xml version="1.0" encoding="utf-8"?>
 <w:numbering xmlns:wpc="http://schemas.microsoft.com/office/word/2010/wordprocessingCanvas" xmlns:cx="http://schemas.microsoft.com/office/drawing/2014/chartex" xmlns:cx1="http://schemas.microsoft.com/office/drawing/2015/9/8/chartex" xmlns:cx2="http://schemas.microsoft.com/office/drawing/2015/10/21/chartex" xmlns:cx3="http://schemas.microsoft.com/office/drawing/2016/5/9/chartex" xmlns:cx4="http://schemas.microsoft.com/office/drawing/2016/5/10/chartex" xmlns:cx5="http://schemas.microsoft.com/office/drawing/2016/5/11/chartex" xmlns:cx6="http://schemas.microsoft.com/office/drawing/2016/5/12/chartex" xmlns:cx7="http://schemas.microsoft.com/office/drawing/2016/5/13/chartex" xmlns:cx8="http://schemas.microsoft.com/office/drawing/2016/5/14/chartex" xmlns:mc="http://schemas.openxmlformats.org/markup-compatibility/2006" xmlns:aink="http://schemas.microsoft.com/office/drawing/2016/ink" xmlns:am3d="http://schemas.microsoft.com/office/drawing/2017/model3d" xmlns:o="urn:schemas-microsoft-com:office:office" xmlns:oel="http://schemas.microsoft.com/office/2019/extlst" xmlns:r="http://schemas.openxmlformats.org/officeDocument/2006/relationships" xmlns:m="http://schemas.openxmlformats.org/officeDocument/2006/math" xmlns:v="urn:schemas-microsoft-com:vml" xmlns:wp14="http://schemas.microsoft.com/office/word/2010/wordprocessingDrawing" xmlns:wp="http://schemas.openxmlformats.org/drawingml/2006/wordprocessingDrawing" xmlns:w10="urn:schemas-microsoft-com:office:word" xmlns:w="http://schemas.openxmlformats.org/wordprocessingml/2006/main" xmlns:w14="http://schemas.microsoft.com/office/word/2010/wordml" xmlns:w15="http://schemas.microsoft.com/office/word/2012/wordml" xmlns:w16cex="http://schemas.microsoft.com/office/word/2018/wordml/cex" xmlns:w16cid="http://schemas.microsoft.com/office/word/2016/wordml/cid" xmlns:w16="http://schemas.microsoft.com/office/word/2018/wordml" xmlns:w16sdtdh="http://schemas.microsoft.com/office/word/2020/wordml/sdtdatahash" xmlns:w16se="http://schemas.microsoft.com/office/word/2015/wordml/symex" xmlns:wpg="http://schemas.microsoft.com/office/word/2010/wordprocessingGroup" xmlns:wpi="http://schemas.microsoft.com/office/word/2010/wordprocessingInk" xmlns:wne="http://schemas.microsoft.com/office/word/2006/wordml" xmlns:wps="http://schemas.microsoft.com/office/word/2010/wordprocessingShape" mc:Ignorable="w14 w15 w16se w16cid w16 w16cex w16sdtdh wp14">
   <w:abstractNum w:abstractNumId="0" w15:restartNumberingAfterBreak="0">
+    <w:nsid w:val="033406ED"/>
+    <w:multiLevelType w:val="hybridMultilevel"/>
+    <w:tmpl w:val="E43EAF2C"/>
+    <w:lvl w:ilvl="0" w:tplc="04090001">
+      <w:start w:val="1"/>
+      <w:numFmt w:val="bullet"/>
+      <w:lvlText w:val=""/>
+      <w:lvlJc w:val="left"/>
+      <w:pPr>
+        <w:ind w:left="2160" w:hanging="360"/>
+      </w:pPr>
+      <w:rPr>
+        <w:rFonts w:ascii="Symbol" w:hAnsi="Symbol" w:hint="default"/>
+      </w:rPr>
+    </w:lvl>
+    <w:lvl w:ilvl="1" w:tplc="04090003" w:tentative="1">
+      <w:start w:val="1"/>
+      <w:numFmt w:val="bullet"/>
+      <w:lvlText w:val="o"/>
+      <w:lvlJc w:val="left"/>
+      <w:pPr>
+        <w:ind w:left="2880" w:hanging="360"/>
+      </w:pPr>
+      <w:rPr>
+        <w:rFonts w:ascii="Courier New" w:hAnsi="Courier New" w:cs="Courier New" w:hint="default"/>
+      </w:rPr>
+    </w:lvl>
+    <w:lvl w:ilvl="2" w:tplc="04090005" w:tentative="1">
+      <w:start w:val="1"/>
+      <w:numFmt w:val="bullet"/>
+      <w:lvlText w:val=""/>
+      <w:lvlJc w:val="left"/>
+      <w:pPr>
+        <w:ind w:left="3600" w:hanging="360"/>
+      </w:pPr>
+      <w:rPr>
+        <w:rFonts w:ascii="Wingdings" w:hAnsi="Wingdings" w:hint="default"/>
+      </w:rPr>
+    </w:lvl>
+    <w:lvl w:ilvl="3" w:tplc="04090001" w:tentative="1">
+      <w:start w:val="1"/>
+      <w:numFmt w:val="bullet"/>
+      <w:lvlText w:val=""/>
+      <w:lvlJc w:val="left"/>
+      <w:pPr>
+        <w:ind w:left="4320" w:hanging="360"/>
+      </w:pPr>
+      <w:rPr>
+        <w:rFonts w:ascii="Symbol" w:hAnsi="Symbol" w:hint="default"/>
+      </w:rPr>
+    </w:lvl>
+    <w:lvl w:ilvl="4" w:tplc="04090003" w:tentative="1">
+      <w:start w:val="1"/>
+      <w:numFmt w:val="bullet"/>
+      <w:lvlText w:val="o"/>
+      <w:lvlJc w:val="left"/>
+      <w:pPr>
+        <w:ind w:left="5040" w:hanging="360"/>
+      </w:pPr>
+      <w:rPr>
+        <w:rFonts w:ascii="Courier New" w:hAnsi="Courier New" w:cs="Courier New" w:hint="default"/>
+      </w:rPr>
+    </w:lvl>
+    <w:lvl w:ilvl="5" w:tplc="04090005" w:tentative="1">
+      <w:start w:val="1"/>
+      <w:numFmt w:val="bullet"/>
+      <w:lvlText w:val=""/>
+      <w:lvlJc w:val="left"/>
+      <w:pPr>
+        <w:ind w:left="5760" w:hanging="360"/>
+      </w:pPr>
+      <w:rPr>
+        <w:rFonts w:ascii="Wingdings" w:hAnsi="Wingdings" w:hint="default"/>
+      </w:rPr>
+    </w:lvl>
+    <w:lvl w:ilvl="6" w:tplc="04090001" w:tentative="1">
+      <w:start w:val="1"/>
+      <w:numFmt w:val="bullet"/>
+      <w:lvlText w:val=""/>
+      <w:lvlJc w:val="left"/>
+      <w:pPr>
+        <w:ind w:left="6480" w:hanging="360"/>
+      </w:pPr>
+      <w:rPr>
+        <w:rFonts w:ascii="Symbol" w:hAnsi="Symbol" w:hint="default"/>
+      </w:rPr>
+    </w:lvl>
+    <w:lvl w:ilvl="7" w:tplc="04090003" w:tentative="1">
+      <w:start w:val="1"/>
+      <w:numFmt w:val="bullet"/>
+      <w:lvlText w:val="o"/>
+      <w:lvlJc w:val="left"/>
+      <w:pPr>
+        <w:ind w:left="7200" w:hanging="360"/>
+      </w:pPr>
+      <w:rPr>
+        <w:rFonts w:ascii="Courier New" w:hAnsi="Courier New" w:cs="Courier New" w:hint="default"/>
+      </w:rPr>
+    </w:lvl>
+    <w:lvl w:ilvl="8" w:tplc="04090005" w:tentative="1">
+      <w:start w:val="1"/>
+      <w:numFmt w:val="bullet"/>
+      <w:lvlText w:val=""/>
+      <w:lvlJc w:val="left"/>
+      <w:pPr>
+        <w:ind w:left="7920" w:hanging="360"/>
+      </w:pPr>
+      <w:rPr>
+        <w:rFonts w:ascii="Wingdings" w:hAnsi="Wingdings" w:hint="default"/>
+      </w:rPr>
+    </w:lvl>
+  </w:abstractNum>
+  <w:abstractNum w:abstractNumId="1" w15:restartNumberingAfterBreak="0">
+    <w:nsid w:val="11884E9F"/>
+    <w:multiLevelType w:val="multilevel"/>
+    <w:tmpl w:val="E43EAF2C"/>
+    <w:styleLink w:val="CurrentList1"/>
+    <w:lvl w:ilvl="0">
+      <w:start w:val="1"/>
+      <w:numFmt w:val="bullet"/>
+      <w:lvlText w:val=""/>
+      <w:lvlJc w:val="left"/>
+      <w:pPr>
+        <w:ind w:left="2160" w:hanging="360"/>
+      </w:pPr>
+      <w:rPr>
+        <w:rFonts w:ascii="Symbol" w:hAnsi="Symbol" w:hint="default"/>
+      </w:rPr>
+    </w:lvl>
+    <w:lvl w:ilvl="1">
+      <w:start w:val="1"/>
+      <w:numFmt w:val="bullet"/>
+      <w:lvlText w:val="o"/>
+      <w:lvlJc w:val="left"/>
+      <w:pPr>
+        <w:ind w:left="2880" w:hanging="360"/>
+      </w:pPr>
+      <w:rPr>
+        <w:rFonts w:ascii="Courier New" w:hAnsi="Courier New" w:cs="Courier New" w:hint="default"/>
+      </w:rPr>
+    </w:lvl>
+    <w:lvl w:ilvl="2">
+      <w:start w:val="1"/>
+      <w:numFmt w:val="bullet"/>
+      <w:lvlText w:val=""/>
+      <w:lvlJc w:val="left"/>
+      <w:pPr>
+        <w:ind w:left="3600" w:hanging="360"/>
+      </w:pPr>
+      <w:rPr>
+        <w:rFonts w:ascii="Wingdings" w:hAnsi="Wingdings" w:hint="default"/>
+      </w:rPr>
+    </w:lvl>
+    <w:lvl w:ilvl="3">
+      <w:start w:val="1"/>
+      <w:numFmt w:val="bullet"/>
+      <w:lvlText w:val=""/>
+      <w:lvlJc w:val="left"/>
+      <w:pPr>
+        <w:ind w:left="4320" w:hanging="360"/>
+      </w:pPr>
+      <w:rPr>
+        <w:rFonts w:ascii="Symbol" w:hAnsi="Symbol" w:hint="default"/>
+      </w:rPr>
+    </w:lvl>
+    <w:lvl w:ilvl="4">
+      <w:start w:val="1"/>
+      <w:numFmt w:val="bullet"/>
+      <w:lvlText w:val="o"/>
+      <w:lvlJc w:val="left"/>
+      <w:pPr>
+        <w:ind w:left="5040" w:hanging="360"/>
+      </w:pPr>
+      <w:rPr>
+        <w:rFonts w:ascii="Courier New" w:hAnsi="Courier New" w:cs="Courier New" w:hint="default"/>
+      </w:rPr>
+    </w:lvl>
+    <w:lvl w:ilvl="5">
+      <w:start w:val="1"/>
+      <w:numFmt w:val="bullet"/>
+      <w:lvlText w:val=""/>
+      <w:lvlJc w:val="left"/>
+      <w:pPr>
+        <w:ind w:left="5760" w:hanging="360"/>
+      </w:pPr>
+      <w:rPr>
+        <w:rFonts w:ascii="Wingdings" w:hAnsi="Wingdings" w:hint="default"/>
+      </w:rPr>
+    </w:lvl>
+    <w:lvl w:ilvl="6">
+      <w:start w:val="1"/>
+      <w:numFmt w:val="bullet"/>
+      <w:lvlText w:val=""/>
+      <w:lvlJc w:val="left"/>
+      <w:pPr>
+        <w:ind w:left="6480" w:hanging="360"/>
+      </w:pPr>
+      <w:rPr>
+        <w:rFonts w:ascii="Symbol" w:hAnsi="Symbol" w:hint="default"/>
+      </w:rPr>
+    </w:lvl>
+    <w:lvl w:ilvl="7">
+      <w:start w:val="1"/>
+      <w:numFmt w:val="bullet"/>
+      <w:lvlText w:val="o"/>
+      <w:lvlJc w:val="left"/>
+      <w:pPr>
+        <w:ind w:left="7200" w:hanging="360"/>
+      </w:pPr>
+      <w:rPr>
+        <w:rFonts w:ascii="Courier New" w:hAnsi="Courier New" w:cs="Courier New" w:hint="default"/>
+      </w:rPr>
+    </w:lvl>
+    <w:lvl w:ilvl="8">
+      <w:start w:val="1"/>
+      <w:numFmt w:val="bullet"/>
+      <w:lvlText w:val=""/>
+      <w:lvlJc w:val="left"/>
+      <w:pPr>
+        <w:ind w:left="7920" w:hanging="360"/>
+      </w:pPr>
+      <w:rPr>
+        <w:rFonts w:ascii="Wingdings" w:hAnsi="Wingdings" w:hint="default"/>
+      </w:rPr>
+    </w:lvl>
+  </w:abstractNum>
+  <w:abstractNum w:abstractNumId="2" w15:restartNumberingAfterBreak="0">
     <w:nsid w:val="42056A0E"/>
     <w:multiLevelType w:val="hybridMultilevel"/>
     <w:tmpl w:val="6EAC5D72"/>
@@ -887,8 +1818,130 @@
       </w:pPr>
     </w:lvl>
   </w:abstractNum>
+  <w:abstractNum w:abstractNumId="3" w15:restartNumberingAfterBreak="0">
+    <w:nsid w:val="683926D6"/>
+    <w:multiLevelType w:val="hybridMultilevel"/>
+    <w:tmpl w:val="7966A3AE"/>
+    <w:lvl w:ilvl="0" w:tplc="04090001">
+      <w:start w:val="1"/>
+      <w:numFmt w:val="bullet"/>
+      <w:lvlText w:val=""/>
+      <w:lvlJc w:val="left"/>
+      <w:pPr>
+        <w:ind w:left="1440" w:hanging="360"/>
+      </w:pPr>
+      <w:rPr>
+        <w:rFonts w:ascii="Symbol" w:hAnsi="Symbol" w:hint="default"/>
+      </w:rPr>
+    </w:lvl>
+    <w:lvl w:ilvl="1" w:tplc="FFFFFFFF" w:tentative="1">
+      <w:start w:val="1"/>
+      <w:numFmt w:val="bullet"/>
+      <w:lvlText w:val="o"/>
+      <w:lvlJc w:val="left"/>
+      <w:pPr>
+        <w:ind w:left="2880" w:hanging="360"/>
+      </w:pPr>
+      <w:rPr>
+        <w:rFonts w:ascii="Courier New" w:hAnsi="Courier New" w:cs="Courier New" w:hint="default"/>
+      </w:rPr>
+    </w:lvl>
+    <w:lvl w:ilvl="2" w:tplc="FFFFFFFF" w:tentative="1">
+      <w:start w:val="1"/>
+      <w:numFmt w:val="bullet"/>
+      <w:lvlText w:val=""/>
+      <w:lvlJc w:val="left"/>
+      <w:pPr>
+        <w:ind w:left="3600" w:hanging="360"/>
+      </w:pPr>
+      <w:rPr>
+        <w:rFonts w:ascii="Wingdings" w:hAnsi="Wingdings" w:hint="default"/>
+      </w:rPr>
+    </w:lvl>
+    <w:lvl w:ilvl="3" w:tplc="FFFFFFFF" w:tentative="1">
+      <w:start w:val="1"/>
+      <w:numFmt w:val="bullet"/>
+      <w:lvlText w:val=""/>
+      <w:lvlJc w:val="left"/>
+      <w:pPr>
+        <w:ind w:left="4320" w:hanging="360"/>
+      </w:pPr>
+      <w:rPr>
+        <w:rFonts w:ascii="Symbol" w:hAnsi="Symbol" w:hint="default"/>
+      </w:rPr>
+    </w:lvl>
+    <w:lvl w:ilvl="4" w:tplc="FFFFFFFF" w:tentative="1">
+      <w:start w:val="1"/>
+      <w:numFmt w:val="bullet"/>
+      <w:lvlText w:val="o"/>
+      <w:lvlJc w:val="left"/>
+      <w:pPr>
+        <w:ind w:left="5040" w:hanging="360"/>
+      </w:pPr>
+      <w:rPr>
+        <w:rFonts w:ascii="Courier New" w:hAnsi="Courier New" w:cs="Courier New" w:hint="default"/>
+      </w:rPr>
+    </w:lvl>
+    <w:lvl w:ilvl="5" w:tplc="FFFFFFFF" w:tentative="1">
+      <w:start w:val="1"/>
+      <w:numFmt w:val="bullet"/>
+      <w:lvlText w:val=""/>
+      <w:lvlJc w:val="left"/>
+      <w:pPr>
+        <w:ind w:left="5760" w:hanging="360"/>
+      </w:pPr>
+      <w:rPr>
+        <w:rFonts w:ascii="Wingdings" w:hAnsi="Wingdings" w:hint="default"/>
+      </w:rPr>
+    </w:lvl>
+    <w:lvl w:ilvl="6" w:tplc="FFFFFFFF" w:tentative="1">
+      <w:start w:val="1"/>
+      <w:numFmt w:val="bullet"/>
+      <w:lvlText w:val=""/>
+      <w:lvlJc w:val="left"/>
+      <w:pPr>
+        <w:ind w:left="6480" w:hanging="360"/>
+      </w:pPr>
+      <w:rPr>
+        <w:rFonts w:ascii="Symbol" w:hAnsi="Symbol" w:hint="default"/>
+      </w:rPr>
+    </w:lvl>
+    <w:lvl w:ilvl="7" w:tplc="FFFFFFFF" w:tentative="1">
+      <w:start w:val="1"/>
+      <w:numFmt w:val="bullet"/>
+      <w:lvlText w:val="o"/>
+      <w:lvlJc w:val="left"/>
+      <w:pPr>
+        <w:ind w:left="7200" w:hanging="360"/>
+      </w:pPr>
+      <w:rPr>
+        <w:rFonts w:ascii="Courier New" w:hAnsi="Courier New" w:cs="Courier New" w:hint="default"/>
+      </w:rPr>
+    </w:lvl>
+    <w:lvl w:ilvl="8" w:tplc="FFFFFFFF" w:tentative="1">
+      <w:start w:val="1"/>
+      <w:numFmt w:val="bullet"/>
+      <w:lvlText w:val=""/>
+      <w:lvlJc w:val="left"/>
+      <w:pPr>
+        <w:ind w:left="7920" w:hanging="360"/>
+      </w:pPr>
+      <w:rPr>
+        <w:rFonts w:ascii="Wingdings" w:hAnsi="Wingdings" w:hint="default"/>
+      </w:rPr>
+    </w:lvl>
+  </w:abstractNum>
   <w:num w:numId="1" w16cid:durableId="510796771">
+    <w:abstractNumId w:val="2"/>
+  </w:num>
+  <w:num w:numId="2" w16cid:durableId="65536930">
     <w:abstractNumId w:val="0"/>
+  </w:num>
+  <w:num w:numId="3" w16cid:durableId="1749306926">
+    <w:abstractNumId w:val="1"/>
+  </w:num>
+  <w:num w:numId="4" w16cid:durableId="302849885">
+    <w:abstractNumId w:val="3"/>
   </w:num>
 </w:numbering>
 </file>
@@ -1326,6 +2379,16 @@
       <w:contextualSpacing/>
     </w:pPr>
   </w:style>
+  <w:style w:type="numbering" w:customStyle="1" w:styleId="CurrentList1">
+    <w:name w:val="Current List1"/>
+    <w:uiPriority w:val="99"/>
+    <w:rsid w:val="003355F2"/>
+    <w:pPr>
+      <w:numPr>
+        <w:numId w:val="3"/>
+      </w:numPr>
+    </w:pPr>
+  </w:style>
 </w:styles>
 </file>
 

</xml_diff>